<commit_message>
Impovement WiFi reconnect algoritm, added Modbus MQTT and JSON serialization, added new PCB and case design, updated documentation and firmware files.
</commit_message>
<xml_diff>
--- a/build_output/flash instruction.docx
+++ b/build_output/flash instruction.docx
@@ -54,7 +54,27 @@
           <w:color w:val="0070C0"/>
           <w:lang w:val="en-US"/>
         </w:rPr>
-        <w:t xml:space="preserve"> Webserwer </w:t>
+        <w:t xml:space="preserve"> </w:t>
+      </w:r>
+      <w:proofErr w:type="spellStart"/>
+      <w:r>
+        <w:rPr>
+          <w:b/>
+          <w:bCs/>
+          <w:color w:val="0070C0"/>
+          <w:lang w:val="en-US"/>
+        </w:rPr>
+        <w:t>Webserwer</w:t>
+      </w:r>
+      <w:proofErr w:type="spellEnd"/>
+      <w:r>
+        <w:rPr>
+          <w:b/>
+          <w:bCs/>
+          <w:color w:val="0070C0"/>
+          <w:lang w:val="en-US"/>
+        </w:rPr>
+        <w:t xml:space="preserve"> </w:t>
       </w:r>
     </w:p>
     <w:p>
@@ -243,7 +263,7 @@
             <w:rStyle w:val="Hipercze"/>
             <w:lang w:val="en-US"/>
           </w:rPr>
-          <w:t>https://github.com/salakrzy/HeishaMonBoth/tree/main/build_output</w:t>
+          <w:t>https://github.com/salakrzy/HeishaMonBoth/tree/main/FlashFirmware</w:t>
         </w:r>
       </w:hyperlink>
       <w:r>
@@ -293,7 +313,7 @@
         <w:rPr>
           <w:lang w:val="en-US"/>
         </w:rPr>
-        <w:t xml:space="preserve">”  pins witch </w:t>
+        <w:t xml:space="preserve">”  pins with </w:t>
       </w:r>
       <w:r>
         <w:rPr>
@@ -332,7 +352,21 @@
         <w:rPr>
           <w:lang w:val="en-US"/>
         </w:rPr>
-        <w:t>Connect only the Tx,Rx,GND and +5V pins. Disconnect board from Heat pump!!!! Power will be provided by converter.</w:t>
+        <w:t xml:space="preserve">Connect only the </w:t>
+      </w:r>
+      <w:proofErr w:type="spellStart"/>
+      <w:r>
+        <w:rPr>
+          <w:lang w:val="en-US"/>
+        </w:rPr>
+        <w:t>Tx,Rx,GND</w:t>
+      </w:r>
+      <w:proofErr w:type="spellEnd"/>
+      <w:r>
+        <w:rPr>
+          <w:lang w:val="en-US"/>
+        </w:rPr>
+        <w:t xml:space="preserve"> and +5V pins. Disconnect board from Heat pump!!!! Power will be provided by converter.</w:t>
       </w:r>
     </w:p>
     <w:p>
@@ -360,6 +394,33 @@
           <w:color w:val="FF0000"/>
           <w:lang w:val="en-US"/>
         </w:rPr>
+        <w:t>UART_flash.bat</w:t>
+      </w:r>
+      <w:r>
+        <w:rPr>
+          <w:b/>
+          <w:bCs/>
+          <w:color w:val="FF0000"/>
+          <w:lang w:val="en-US"/>
+        </w:rPr>
+        <w:t xml:space="preserve"> </w:t>
+      </w:r>
+      <w:r>
+        <w:rPr>
+          <w:b/>
+          <w:bCs/>
+          <w:color w:val="4472C4" w:themeColor="accent1"/>
+          <w:lang w:val="en-US"/>
+        </w:rPr>
+        <w:t xml:space="preserve">or </w:t>
+      </w:r>
+      <w:r>
+        <w:rPr>
+          <w:b/>
+          <w:bCs/>
+          <w:color w:val="FF0000"/>
+          <w:lang w:val="en-US"/>
+        </w:rPr>
         <w:t>OTA</w:t>
       </w:r>
       <w:r>
@@ -369,7 +430,7 @@
           <w:color w:val="FF0000"/>
           <w:lang w:val="en-US"/>
         </w:rPr>
-        <w:t>flash.bat</w:t>
+        <w:t>_flash.bat</w:t>
       </w:r>
     </w:p>
     <w:p>
@@ -434,8 +495,30 @@
         <w:rPr>
           <w:lang w:val="en-US"/>
         </w:rPr>
-        <w:t>Features: WiFi, BT, Dual Core, Embedded Flash, VRef calibration in efuse</w:t>
-      </w:r>
+        <w:t xml:space="preserve">Features: WiFi, BT, Dual Core, Embedded Flash, </w:t>
+      </w:r>
+      <w:proofErr w:type="spellStart"/>
+      <w:r>
+        <w:rPr>
+          <w:lang w:val="en-US"/>
+        </w:rPr>
+        <w:t>VRef</w:t>
+      </w:r>
+      <w:proofErr w:type="spellEnd"/>
+      <w:r>
+        <w:rPr>
+          <w:lang w:val="en-US"/>
+        </w:rPr>
+        <w:t xml:space="preserve"> calibration in </w:t>
+      </w:r>
+      <w:proofErr w:type="spellStart"/>
+      <w:r>
+        <w:rPr>
+          <w:lang w:val="en-US"/>
+        </w:rPr>
+        <w:t>efuse</w:t>
+      </w:r>
+      <w:proofErr w:type="spellEnd"/>
     </w:p>
     <w:p>
       <w:pPr>
@@ -728,6 +811,33 @@
           <w:lang w:val="en-US"/>
         </w:rPr>
         <w:lastRenderedPageBreak/>
+        <w:t xml:space="preserve">d:\PlatformIO_GIT\Flash </w:t>
+      </w:r>
+      <w:proofErr w:type="spellStart"/>
+      <w:r>
+        <w:rPr>
+          <w:lang w:val="en-US"/>
+        </w:rPr>
+        <w:t>HeishamonBoth</w:t>
+      </w:r>
+      <w:proofErr w:type="spellEnd"/>
+      <w:r>
+        <w:rPr>
+          <w:lang w:val="en-US"/>
+        </w:rPr>
+        <w:t>&gt;pause</w:t>
+      </w:r>
+    </w:p>
+    <w:p>
+      <w:pPr>
+        <w:rPr>
+          <w:lang w:val="en-US"/>
+        </w:rPr>
+      </w:pPr>
+      <w:r>
+        <w:rPr>
+          <w:lang w:val="en-US"/>
+        </w:rPr>
         <w:t>Press any key to continue . . .</w:t>
       </w:r>
     </w:p>

</xml_diff>